<commit_message>
create form ha noi thu cuc
</commit_message>
<xml_diff>
--- a/public/template/HaNoiThuCucTemplate.docx
+++ b/public/template/HaNoiThuCucTemplate.docx
@@ -176,17 +176,23 @@
         <w:ind w:left="1109" w:right="1371"/>
         <w:jc w:val="center"/>
         <w:rPr>
+          <w:b/>
+          <w:bCs/>
           <w:sz w:val="32"/>
         </w:rPr>
       </w:pPr>
       <w:r>
         <w:rPr>
+          <w:b/>
+          <w:bCs/>
           <w:sz w:val="32"/>
         </w:rPr>
         <w:t>SARS-COV-2</w:t>
       </w:r>
       <w:r>
         <w:rPr>
+          <w:b/>
+          <w:bCs/>
           <w:spacing w:val="3"/>
           <w:sz w:val="32"/>
         </w:rPr>
@@ -194,6 +200,8 @@
       </w:r>
       <w:r>
         <w:rPr>
+          <w:b/>
+          <w:bCs/>
           <w:sz w:val="32"/>
         </w:rPr>
         <w:t>TEST RESULTS</w:t>
@@ -282,6 +290,94 @@
         <w:spacing w:after="120"/>
         <w:ind w:left="115" w:right="3120" w:firstLine="43"/>
         <w:rPr>
+          <w:b/>
+          <w:sz w:val="21"/>
+        </w:rPr>
+      </w:pPr>
+      <w:r>
+        <w:rPr>
+          <w:b/>
+          <w:sz w:val="21"/>
+        </w:rPr>
+        <w:t>Ngày</w:t>
+      </w:r>
+      <w:r>
+        <w:rPr>
+          <w:b/>
+          <w:spacing w:val="13"/>
+          <w:sz w:val="21"/>
+        </w:rPr>
+        <w:t xml:space="preserve"> </w:t>
+      </w:r>
+      <w:r>
+        <w:rPr>
+          <w:b/>
+          <w:sz w:val="21"/>
+        </w:rPr>
+        <w:t>sinh</w:t>
+      </w:r>
+      <w:r>
+        <w:rPr>
+          <w:sz w:val="21"/>
+        </w:rPr>
+        <w:t>/Date</w:t>
+      </w:r>
+      <w:r>
+        <w:rPr>
+          <w:spacing w:val="17"/>
+          <w:sz w:val="21"/>
+        </w:rPr>
+        <w:t xml:space="preserve"> </w:t>
+      </w:r>
+      <w:r>
+        <w:rPr>
+          <w:sz w:val="21"/>
+        </w:rPr>
+        <w:t>of</w:t>
+      </w:r>
+      <w:r>
+        <w:rPr>
+          <w:spacing w:val="10"/>
+          <w:sz w:val="21"/>
+        </w:rPr>
+        <w:t xml:space="preserve"> </w:t>
+      </w:r>
+      <w:r>
+        <w:rPr>
+          <w:sz w:val="21"/>
+        </w:rPr>
+        <w:t>birth:</w:t>
+      </w:r>
+      <w:r>
+        <w:rPr>
+          <w:spacing w:val="14"/>
+          <w:sz w:val="21"/>
+        </w:rPr>
+        <w:t xml:space="preserve"> </w:t>
+      </w:r>
+      <w:r>
+        <w:rPr>
+          <w:b/>
+          <w:sz w:val="21"/>
+        </w:rPr>
+        <w:t>{dateOfBirth}</w:t>
+      </w:r>
+      <w:r>
+        <w:rPr>
+          <w:b/>
+          <w:sz w:val="21"/>
+        </w:rPr>
+        <w:tab/>
+      </w:r>
+    </w:p>
+    <w:p>
+      <w:pPr>
+        <w:tabs>
+          <w:tab w:val="left" w:pos="4759"/>
+        </w:tabs>
+        <w:spacing w:after="120"/>
+        <w:ind w:left="115" w:right="3120" w:firstLine="43"/>
+        <w:rPr>
           <w:spacing w:val="-50"/>
           <w:sz w:val="21"/>
         </w:rPr>
@@ -291,75 +387,6 @@
           <w:b/>
           <w:sz w:val="21"/>
         </w:rPr>
-        <w:t>Ngày</w:t>
-      </w:r>
-      <w:r>
-        <w:rPr>
-          <w:b/>
-          <w:spacing w:val="13"/>
-          <w:sz w:val="21"/>
-        </w:rPr>
-        <w:t xml:space="preserve"> </w:t>
-      </w:r>
-      <w:r>
-        <w:rPr>
-          <w:b/>
-          <w:sz w:val="21"/>
-        </w:rPr>
-        <w:t>sinh</w:t>
-      </w:r>
-      <w:r>
-        <w:rPr>
-          <w:sz w:val="21"/>
-        </w:rPr>
-        <w:t>/Date</w:t>
-      </w:r>
-      <w:r>
-        <w:rPr>
-          <w:spacing w:val="17"/>
-          <w:sz w:val="21"/>
-        </w:rPr>
-        <w:t xml:space="preserve"> </w:t>
-      </w:r>
-      <w:r>
-        <w:rPr>
-          <w:sz w:val="21"/>
-        </w:rPr>
-        <w:t>of</w:t>
-      </w:r>
-      <w:r>
-        <w:rPr>
-          <w:spacing w:val="10"/>
-          <w:sz w:val="21"/>
-        </w:rPr>
-        <w:t xml:space="preserve"> </w:t>
-      </w:r>
-      <w:r>
-        <w:rPr>
-          <w:sz w:val="21"/>
-        </w:rPr>
-        <w:t>birth:</w:t>
-      </w:r>
-      <w:r>
-        <w:rPr>
-          <w:spacing w:val="14"/>
-          <w:sz w:val="21"/>
-        </w:rPr>
-        <w:t xml:space="preserve"> </w:t>
-      </w:r>
-      <w:r>
-        <w:rPr>
-          <w:b/>
-          <w:sz w:val="21"/>
-        </w:rPr>
-        <w:t>{dateOfBirth}</w:t>
-      </w:r>
-      <w:r>
-        <w:rPr>
-          <w:b/>
-          <w:sz w:val="21"/>
-        </w:rPr>
-        <w:tab/>
         <w:t>Giới</w:t>
       </w:r>
       <w:r>

</xml_diff>

<commit_message>
fix bug test date
</commit_message>
<xml_diff>
--- a/public/template/HaNoiThuCucTemplate.docx
+++ b/public/template/HaNoiThuCucTemplate.docx
@@ -1,6 +1,6 @@
 
 <file path=word/document.xml><?xml version="1.0" encoding="utf-8"?>
-<w:document xmlns:wpc="http://schemas.microsoft.com/office/word/2010/wordprocessingCanvas" xmlns:cx="http://schemas.microsoft.com/office/drawing/2014/chartex" xmlns:cx1="http://schemas.microsoft.com/office/drawing/2015/9/8/chartex" xmlns:cx2="http://schemas.microsoft.com/office/drawing/2015/10/21/chartex" xmlns:cx3="http://schemas.microsoft.com/office/drawing/2016/5/9/chartex" xmlns:cx4="http://schemas.microsoft.com/office/drawing/2016/5/10/chartex" xmlns:cx5="http://schemas.microsoft.com/office/drawing/2016/5/11/chartex" xmlns:cx6="http://schemas.microsoft.com/office/drawing/2016/5/12/chartex" xmlns:cx7="http://schemas.microsoft.com/office/drawing/2016/5/13/chartex" xmlns:cx8="http://schemas.microsoft.com/office/drawing/2016/5/14/chartex" xmlns:mc="http://schemas.openxmlformats.org/markup-compatibility/2006" xmlns:aink="http://schemas.microsoft.com/office/drawing/2016/ink" xmlns:am3d="http://schemas.microsoft.com/office/drawing/2017/model3d" xmlns:o="urn:schemas-microsoft-com:office:office" xmlns:oel="http://schemas.microsoft.com/office/2019/extlst" xmlns:r="http://schemas.openxmlformats.org/officeDocument/2006/relationships" xmlns:m="http://schemas.openxmlformats.org/officeDocument/2006/math" xmlns:v="urn:schemas-microsoft-com:vml" xmlns:wp14="http://schemas.microsoft.com/office/word/2010/wordprocessingDrawing" xmlns:wp="http://schemas.openxmlformats.org/drawingml/2006/wordprocessingDrawing" xmlns:w10="urn:schemas-microsoft-com:office:word" xmlns:w="http://schemas.openxmlformats.org/wordprocessingml/2006/main" xmlns:w14="http://schemas.microsoft.com/office/word/2010/wordml" xmlns:w15="http://schemas.microsoft.com/office/word/2012/wordml" xmlns:w16cex="http://schemas.microsoft.com/office/word/2018/wordml/cex" xmlns:w16cid="http://schemas.microsoft.com/office/word/2016/wordml/cid" xmlns:w16="http://schemas.microsoft.com/office/word/2018/wordml" xmlns:w16sdtdh="http://schemas.microsoft.com/office/word/2020/wordml/sdtdatahash" xmlns:w16se="http://schemas.microsoft.com/office/word/2015/wordml/symex" xmlns:wpg="http://schemas.microsoft.com/office/word/2010/wordprocessingGroup" xmlns:wpi="http://schemas.microsoft.com/office/word/2010/wordprocessingInk" xmlns:wne="http://schemas.microsoft.com/office/word/2006/wordml" xmlns:wps="http://schemas.microsoft.com/office/word/2010/wordprocessingShape" mc:Ignorable="w14 w15 w16se w16cid w16 w16cex w16sdtdh wp14">
+<w:document xmlns:wpc="http://schemas.microsoft.com/office/word/2010/wordprocessingCanvas" xmlns:cx="http://schemas.microsoft.com/office/drawing/2014/chartex" xmlns:cx1="http://schemas.microsoft.com/office/drawing/2015/9/8/chartex" xmlns:cx2="http://schemas.microsoft.com/office/drawing/2015/10/21/chartex" xmlns:cx3="http://schemas.microsoft.com/office/drawing/2016/5/9/chartex" xmlns:cx4="http://schemas.microsoft.com/office/drawing/2016/5/10/chartex" xmlns:cx5="http://schemas.microsoft.com/office/drawing/2016/5/11/chartex" xmlns:cx6="http://schemas.microsoft.com/office/drawing/2016/5/12/chartex" xmlns:cx7="http://schemas.microsoft.com/office/drawing/2016/5/13/chartex" xmlns:cx8="http://schemas.microsoft.com/office/drawing/2016/5/14/chartex" xmlns:mc="http://schemas.openxmlformats.org/markup-compatibility/2006" xmlns:aink="http://schemas.microsoft.com/office/drawing/2016/ink" xmlns:am3d="http://schemas.microsoft.com/office/drawing/2017/model3d" xmlns:o="urn:schemas-microsoft-com:office:office" xmlns:r="http://schemas.openxmlformats.org/officeDocument/2006/relationships" xmlns:m="http://schemas.openxmlformats.org/officeDocument/2006/math" xmlns:v="urn:schemas-microsoft-com:vml" xmlns:wp14="http://schemas.microsoft.com/office/word/2010/wordprocessingDrawing" xmlns:wp="http://schemas.openxmlformats.org/drawingml/2006/wordprocessingDrawing" xmlns:w10="urn:schemas-microsoft-com:office:word" xmlns:w="http://schemas.openxmlformats.org/wordprocessingml/2006/main" xmlns:w14="http://schemas.microsoft.com/office/word/2010/wordml" xmlns:w15="http://schemas.microsoft.com/office/word/2012/wordml" xmlns:w16cex="http://schemas.microsoft.com/office/word/2018/wordml/cex" xmlns:w16cid="http://schemas.microsoft.com/office/word/2016/wordml/cid" xmlns:w16="http://schemas.microsoft.com/office/word/2018/wordml" xmlns:w16se="http://schemas.microsoft.com/office/word/2015/wordml/symex" xmlns:wpg="http://schemas.microsoft.com/office/word/2010/wordprocessingGroup" xmlns:wpi="http://schemas.microsoft.com/office/word/2010/wordprocessingInk" xmlns:wne="http://schemas.microsoft.com/office/word/2006/wordml" xmlns:wps="http://schemas.microsoft.com/office/word/2010/wordprocessingShape" mc:Ignorable="w14 w15 w16se w16cid w16 w16cex wp14">
   <w:body>
     <w:p>
       <w:pPr>
@@ -43,7 +43,7 @@
         <w:pStyle w:val="Title"/>
       </w:pPr>
       <w:r>
-        <w:pict>
+        <w:pict w14:anchorId="18295892">
           <v:line id="_x0000_s1029" style="position:absolute;left:0;text-align:left;z-index:-15815680;mso-position-horizontal-relative:page" from="2.75pt,-2.65pt" to="594.7pt,-2.65pt" strokecolor="#009300" strokeweight=".12pt">
             <v:stroke dashstyle="dot"/>
             <w10:wrap anchorx="page"/>
@@ -55,7 +55,7 @@
           <w:noProof/>
         </w:rPr>
         <w:drawing>
-          <wp:anchor distT="0" distB="0" distL="0" distR="0" simplePos="0" relativeHeight="15729664" behindDoc="0" locked="0" layoutInCell="1" allowOverlap="1">
+          <wp:anchor distT="0" distB="0" distL="0" distR="0" simplePos="0" relativeHeight="15729664" behindDoc="0" locked="0" layoutInCell="1" allowOverlap="1" wp14:anchorId="0537A4F2" wp14:editId="42BF8B77">
             <wp:simplePos x="0" y="0"/>
             <wp:positionH relativeFrom="page">
               <wp:posOffset>256031</wp:posOffset>
@@ -1965,7 +1965,7 @@
           <w:b/>
           <w:sz w:val="21"/>
         </w:rPr>
-        <w:t>-370843</w:t>
+        <w:t>–{specimenId}</w:t>
       </w:r>
     </w:p>
     <w:tbl>
@@ -2966,7 +2966,7 @@
         </w:rPr>
       </w:pPr>
       <w:r>
-        <w:pict>
+        <w:pict w14:anchorId="49562CDF">
           <v:group id="_x0000_s1026" style="position:absolute;left:0;text-align:left;margin-left:1.2pt;margin-top:801.9pt;width:594pt;height:31.65pt;z-index:15730176;mso-position-horizontal-relative:page;mso-position-vertical-relative:page" coordorigin="24,16038" coordsize="11880,633">
             <v:line id="_x0000_s1028" style="position:absolute" from="24,16042" to="11904,16042" strokecolor="#009300" strokeweight=".1323mm"/>
             <v:shapetype id="_x0000_t75" coordsize="21600,21600" o:spt="75" o:preferrelative="t" path="m@4@5l@4@11@9@11@9@5xe" filled="f" stroked="f">
@@ -3725,7 +3725,7 @@
           <w:noProof/>
         </w:rPr>
         <w:drawing>
-          <wp:anchor distT="0" distB="0" distL="0" distR="0" simplePos="0" relativeHeight="487500288" behindDoc="1" locked="0" layoutInCell="1" allowOverlap="1">
+          <wp:anchor distT="0" distB="0" distL="0" distR="0" simplePos="0" relativeHeight="487500288" behindDoc="1" locked="0" layoutInCell="1" allowOverlap="1" wp14:anchorId="0A043C49" wp14:editId="5F8964C1">
             <wp:simplePos x="0" y="0"/>
             <wp:positionH relativeFrom="page">
               <wp:posOffset>3608832</wp:posOffset>
@@ -4156,7 +4156,7 @@
 </file>
 
 <file path=word/styles.xml><?xml version="1.0" encoding="utf-8"?>
-<w:styles xmlns:mc="http://schemas.openxmlformats.org/markup-compatibility/2006" xmlns:r="http://schemas.openxmlformats.org/officeDocument/2006/relationships" xmlns:w="http://schemas.openxmlformats.org/wordprocessingml/2006/main" xmlns:w14="http://schemas.microsoft.com/office/word/2010/wordml" xmlns:w15="http://schemas.microsoft.com/office/word/2012/wordml" xmlns:w16cex="http://schemas.microsoft.com/office/word/2018/wordml/cex" xmlns:w16cid="http://schemas.microsoft.com/office/word/2016/wordml/cid" xmlns:w16="http://schemas.microsoft.com/office/word/2018/wordml" xmlns:w16sdtdh="http://schemas.microsoft.com/office/word/2020/wordml/sdtdatahash" xmlns:w16se="http://schemas.microsoft.com/office/word/2015/wordml/symex" mc:Ignorable="w14 w15 w16se w16cid w16 w16cex w16sdtdh">
+<w:styles xmlns:mc="http://schemas.openxmlformats.org/markup-compatibility/2006" xmlns:r="http://schemas.openxmlformats.org/officeDocument/2006/relationships" xmlns:w="http://schemas.openxmlformats.org/wordprocessingml/2006/main" xmlns:w14="http://schemas.microsoft.com/office/word/2010/wordml" xmlns:w15="http://schemas.microsoft.com/office/word/2012/wordml" xmlns:w16cex="http://schemas.microsoft.com/office/word/2018/wordml/cex" xmlns:w16cid="http://schemas.microsoft.com/office/word/2016/wordml/cid" xmlns:w16="http://schemas.microsoft.com/office/word/2018/wordml" xmlns:w16se="http://schemas.microsoft.com/office/word/2015/wordml/symex" mc:Ignorable="w14 w15 w16se w16cid w16 w16cex">
   <w:docDefaults>
     <w:rPrDefault>
       <w:rPr>

</xml_diff>

<commit_message>
fix form thu cuc
</commit_message>
<xml_diff>
--- a/public/template/HaNoiThuCucTemplate.docx
+++ b/public/template/HaNoiThuCucTemplate.docx
@@ -1,6 +1,6 @@
 
 <file path=word/document.xml><?xml version="1.0" encoding="utf-8"?>
-<w:document xmlns:wpc="http://schemas.microsoft.com/office/word/2010/wordprocessingCanvas" xmlns:cx="http://schemas.microsoft.com/office/drawing/2014/chartex" xmlns:cx1="http://schemas.microsoft.com/office/drawing/2015/9/8/chartex" xmlns:cx2="http://schemas.microsoft.com/office/drawing/2015/10/21/chartex" xmlns:cx3="http://schemas.microsoft.com/office/drawing/2016/5/9/chartex" xmlns:cx4="http://schemas.microsoft.com/office/drawing/2016/5/10/chartex" xmlns:cx5="http://schemas.microsoft.com/office/drawing/2016/5/11/chartex" xmlns:cx6="http://schemas.microsoft.com/office/drawing/2016/5/12/chartex" xmlns:cx7="http://schemas.microsoft.com/office/drawing/2016/5/13/chartex" xmlns:cx8="http://schemas.microsoft.com/office/drawing/2016/5/14/chartex" xmlns:mc="http://schemas.openxmlformats.org/markup-compatibility/2006" xmlns:aink="http://schemas.microsoft.com/office/drawing/2016/ink" xmlns:am3d="http://schemas.microsoft.com/office/drawing/2017/model3d" xmlns:o="urn:schemas-microsoft-com:office:office" xmlns:r="http://schemas.openxmlformats.org/officeDocument/2006/relationships" xmlns:m="http://schemas.openxmlformats.org/officeDocument/2006/math" xmlns:v="urn:schemas-microsoft-com:vml" xmlns:wp14="http://schemas.microsoft.com/office/word/2010/wordprocessingDrawing" xmlns:wp="http://schemas.openxmlformats.org/drawingml/2006/wordprocessingDrawing" xmlns:w10="urn:schemas-microsoft-com:office:word" xmlns:w="http://schemas.openxmlformats.org/wordprocessingml/2006/main" xmlns:w14="http://schemas.microsoft.com/office/word/2010/wordml" xmlns:w15="http://schemas.microsoft.com/office/word/2012/wordml" xmlns:w16cex="http://schemas.microsoft.com/office/word/2018/wordml/cex" xmlns:w16cid="http://schemas.microsoft.com/office/word/2016/wordml/cid" xmlns:w16="http://schemas.microsoft.com/office/word/2018/wordml" xmlns:w16se="http://schemas.microsoft.com/office/word/2015/wordml/symex" xmlns:wpg="http://schemas.microsoft.com/office/word/2010/wordprocessingGroup" xmlns:wpi="http://schemas.microsoft.com/office/word/2010/wordprocessingInk" xmlns:wne="http://schemas.microsoft.com/office/word/2006/wordml" xmlns:wps="http://schemas.microsoft.com/office/word/2010/wordprocessingShape" mc:Ignorable="w14 w15 w16se w16cid w16 w16cex wp14">
+<w:document xmlns:wpc="http://schemas.microsoft.com/office/word/2010/wordprocessingCanvas" xmlns:cx="http://schemas.microsoft.com/office/drawing/2014/chartex" xmlns:cx1="http://schemas.microsoft.com/office/drawing/2015/9/8/chartex" xmlns:cx2="http://schemas.microsoft.com/office/drawing/2015/10/21/chartex" xmlns:cx3="http://schemas.microsoft.com/office/drawing/2016/5/9/chartex" xmlns:cx4="http://schemas.microsoft.com/office/drawing/2016/5/10/chartex" xmlns:cx5="http://schemas.microsoft.com/office/drawing/2016/5/11/chartex" xmlns:cx6="http://schemas.microsoft.com/office/drawing/2016/5/12/chartex" xmlns:cx7="http://schemas.microsoft.com/office/drawing/2016/5/13/chartex" xmlns:cx8="http://schemas.microsoft.com/office/drawing/2016/5/14/chartex" xmlns:mc="http://schemas.openxmlformats.org/markup-compatibility/2006" xmlns:aink="http://schemas.microsoft.com/office/drawing/2016/ink" xmlns:am3d="http://schemas.microsoft.com/office/drawing/2017/model3d" xmlns:o="urn:schemas-microsoft-com:office:office" xmlns:oel="http://schemas.microsoft.com/office/2019/extlst" xmlns:r="http://schemas.openxmlformats.org/officeDocument/2006/relationships" xmlns:m="http://schemas.openxmlformats.org/officeDocument/2006/math" xmlns:v="urn:schemas-microsoft-com:vml" xmlns:wp14="http://schemas.microsoft.com/office/word/2010/wordprocessingDrawing" xmlns:wp="http://schemas.openxmlformats.org/drawingml/2006/wordprocessingDrawing" xmlns:w10="urn:schemas-microsoft-com:office:word" xmlns:w="http://schemas.openxmlformats.org/wordprocessingml/2006/main" xmlns:w14="http://schemas.microsoft.com/office/word/2010/wordml" xmlns:w15="http://schemas.microsoft.com/office/word/2012/wordml" xmlns:w16cex="http://schemas.microsoft.com/office/word/2018/wordml/cex" xmlns:w16cid="http://schemas.microsoft.com/office/word/2016/wordml/cid" xmlns:w16="http://schemas.microsoft.com/office/word/2018/wordml" xmlns:w16sdtdh="http://schemas.microsoft.com/office/word/2020/wordml/sdtdatahash" xmlns:w16se="http://schemas.microsoft.com/office/word/2015/wordml/symex" xmlns:wpg="http://schemas.microsoft.com/office/word/2010/wordprocessingGroup" xmlns:wpi="http://schemas.microsoft.com/office/word/2010/wordprocessingInk" xmlns:wne="http://schemas.microsoft.com/office/word/2006/wordml" xmlns:wps="http://schemas.microsoft.com/office/word/2010/wordprocessingShape" mc:Ignorable="w14 w15 w16se w16cid w16 w16cex w16sdtdh wp14">
   <w:body>
     <w:p>
       <w:pPr>
@@ -522,7 +522,7 @@
         <w:rPr>
           <w:sz w:val="21"/>
         </w:rPr>
-        <w:t>VIETNAMMESE</w:t>
+        <w:t>VIETNAMESE</w:t>
       </w:r>
     </w:p>
     <w:p>
@@ -4156,7 +4156,7 @@
 </file>
 
 <file path=word/styles.xml><?xml version="1.0" encoding="utf-8"?>
-<w:styles xmlns:mc="http://schemas.openxmlformats.org/markup-compatibility/2006" xmlns:r="http://schemas.openxmlformats.org/officeDocument/2006/relationships" xmlns:w="http://schemas.openxmlformats.org/wordprocessingml/2006/main" xmlns:w14="http://schemas.microsoft.com/office/word/2010/wordml" xmlns:w15="http://schemas.microsoft.com/office/word/2012/wordml" xmlns:w16cex="http://schemas.microsoft.com/office/word/2018/wordml/cex" xmlns:w16cid="http://schemas.microsoft.com/office/word/2016/wordml/cid" xmlns:w16="http://schemas.microsoft.com/office/word/2018/wordml" xmlns:w16se="http://schemas.microsoft.com/office/word/2015/wordml/symex" mc:Ignorable="w14 w15 w16se w16cid w16 w16cex">
+<w:styles xmlns:mc="http://schemas.openxmlformats.org/markup-compatibility/2006" xmlns:r="http://schemas.openxmlformats.org/officeDocument/2006/relationships" xmlns:w="http://schemas.openxmlformats.org/wordprocessingml/2006/main" xmlns:w14="http://schemas.microsoft.com/office/word/2010/wordml" xmlns:w15="http://schemas.microsoft.com/office/word/2012/wordml" xmlns:w16cex="http://schemas.microsoft.com/office/word/2018/wordml/cex" xmlns:w16cid="http://schemas.microsoft.com/office/word/2016/wordml/cid" xmlns:w16="http://schemas.microsoft.com/office/word/2018/wordml" xmlns:w16sdtdh="http://schemas.microsoft.com/office/word/2020/wordml/sdtdatahash" xmlns:w16se="http://schemas.microsoft.com/office/word/2015/wordml/symex" mc:Ignorable="w14 w15 w16se w16cid w16 w16cex w16sdtdh">
   <w:docDefaults>
     <w:rPrDefault>
       <w:rPr>

</xml_diff>

<commit_message>
fix and update thu cuc form
</commit_message>
<xml_diff>
--- a/public/template/HaNoiThuCucTemplate.docx
+++ b/public/template/HaNoiThuCucTemplate.docx
@@ -1,6 +1,6 @@
 
 <file path=word/document.xml><?xml version="1.0" encoding="utf-8"?>
-<w:document xmlns:wpc="http://schemas.microsoft.com/office/word/2010/wordprocessingCanvas" xmlns:cx="http://schemas.microsoft.com/office/drawing/2014/chartex" xmlns:cx1="http://schemas.microsoft.com/office/drawing/2015/9/8/chartex" xmlns:cx2="http://schemas.microsoft.com/office/drawing/2015/10/21/chartex" xmlns:cx3="http://schemas.microsoft.com/office/drawing/2016/5/9/chartex" xmlns:cx4="http://schemas.microsoft.com/office/drawing/2016/5/10/chartex" xmlns:cx5="http://schemas.microsoft.com/office/drawing/2016/5/11/chartex" xmlns:cx6="http://schemas.microsoft.com/office/drawing/2016/5/12/chartex" xmlns:cx7="http://schemas.microsoft.com/office/drawing/2016/5/13/chartex" xmlns:cx8="http://schemas.microsoft.com/office/drawing/2016/5/14/chartex" xmlns:mc="http://schemas.openxmlformats.org/markup-compatibility/2006" xmlns:aink="http://schemas.microsoft.com/office/drawing/2016/ink" xmlns:am3d="http://schemas.microsoft.com/office/drawing/2017/model3d" xmlns:o="urn:schemas-microsoft-com:office:office" xmlns:oel="http://schemas.microsoft.com/office/2019/extlst" xmlns:r="http://schemas.openxmlformats.org/officeDocument/2006/relationships" xmlns:m="http://schemas.openxmlformats.org/officeDocument/2006/math" xmlns:v="urn:schemas-microsoft-com:vml" xmlns:wp14="http://schemas.microsoft.com/office/word/2010/wordprocessingDrawing" xmlns:wp="http://schemas.openxmlformats.org/drawingml/2006/wordprocessingDrawing" xmlns:w10="urn:schemas-microsoft-com:office:word" xmlns:w="http://schemas.openxmlformats.org/wordprocessingml/2006/main" xmlns:w14="http://schemas.microsoft.com/office/word/2010/wordml" xmlns:w15="http://schemas.microsoft.com/office/word/2012/wordml" xmlns:w16cex="http://schemas.microsoft.com/office/word/2018/wordml/cex" xmlns:w16cid="http://schemas.microsoft.com/office/word/2016/wordml/cid" xmlns:w16="http://schemas.microsoft.com/office/word/2018/wordml" xmlns:w16sdtdh="http://schemas.microsoft.com/office/word/2020/wordml/sdtdatahash" xmlns:w16se="http://schemas.microsoft.com/office/word/2015/wordml/symex" xmlns:wpg="http://schemas.microsoft.com/office/word/2010/wordprocessingGroup" xmlns:wpi="http://schemas.microsoft.com/office/word/2010/wordprocessingInk" xmlns:wne="http://schemas.microsoft.com/office/word/2006/wordml" xmlns:wps="http://schemas.microsoft.com/office/word/2010/wordprocessingShape" mc:Ignorable="w14 w15 w16se w16cid w16 w16cex w16sdtdh wp14">
+<w:document xmlns:wpc="http://schemas.microsoft.com/office/word/2010/wordprocessingCanvas" xmlns:cx="http://schemas.microsoft.com/office/drawing/2014/chartex" xmlns:cx1="http://schemas.microsoft.com/office/drawing/2015/9/8/chartex" xmlns:cx2="http://schemas.microsoft.com/office/drawing/2015/10/21/chartex" xmlns:cx3="http://schemas.microsoft.com/office/drawing/2016/5/9/chartex" xmlns:cx4="http://schemas.microsoft.com/office/drawing/2016/5/10/chartex" xmlns:cx5="http://schemas.microsoft.com/office/drawing/2016/5/11/chartex" xmlns:cx6="http://schemas.microsoft.com/office/drawing/2016/5/12/chartex" xmlns:cx7="http://schemas.microsoft.com/office/drawing/2016/5/13/chartex" xmlns:cx8="http://schemas.microsoft.com/office/drawing/2016/5/14/chartex" xmlns:mc="http://schemas.openxmlformats.org/markup-compatibility/2006" xmlns:aink="http://schemas.microsoft.com/office/drawing/2016/ink" xmlns:am3d="http://schemas.microsoft.com/office/drawing/2017/model3d" xmlns:o="urn:schemas-microsoft-com:office:office" xmlns:oel="http://schemas.microsoft.com/office/2019/extlst" xmlns:r="http://schemas.openxmlformats.org/officeDocument/2006/relationships" xmlns:m="http://schemas.openxmlformats.org/officeDocument/2006/math" xmlns:v="urn:schemas-microsoft-com:vml" xmlns:wp14="http://schemas.microsoft.com/office/word/2010/wordprocessingDrawing" xmlns:wp="http://schemas.openxmlformats.org/drawingml/2006/wordprocessingDrawing" xmlns:w10="urn:schemas-microsoft-com:office:word" xmlns:w="http://schemas.openxmlformats.org/wordprocessingml/2006/main" xmlns:w14="http://schemas.microsoft.com/office/word/2010/wordml" xmlns:w15="http://schemas.microsoft.com/office/word/2012/wordml" xmlns:w16cex="http://schemas.microsoft.com/office/word/2018/wordml/cex" xmlns:w16cid="http://schemas.microsoft.com/office/word/2016/wordml/cid" xmlns:w16="http://schemas.microsoft.com/office/word/2018/wordml" xmlns:w16du="http://schemas.microsoft.com/office/word/2023/wordml/word16du" xmlns:w16sdtdh="http://schemas.microsoft.com/office/word/2020/wordml/sdtdatahash" xmlns:w16se="http://schemas.microsoft.com/office/word/2015/wordml/symex" xmlns:wpg="http://schemas.microsoft.com/office/word/2010/wordprocessingGroup" xmlns:wpi="http://schemas.microsoft.com/office/word/2010/wordprocessingInk" xmlns:wne="http://schemas.microsoft.com/office/word/2006/wordml" xmlns:wps="http://schemas.microsoft.com/office/word/2010/wordprocessingShape" mc:Ignorable="w14 w15 w16se w16cid w16 w16cex w16sdtdh wp14">
   <w:body>
     <w:p>
       <w:pPr>
@@ -436,21 +436,7 @@
           <w:b/>
           <w:sz w:val="21"/>
         </w:rPr>
-        <w:t xml:space="preserve"> </w:t>
-      </w:r>
-      <w:r>
-        <w:rPr>
-          <w:b/>
-          <w:sz w:val="21"/>
-        </w:rPr>
         <w:t>/</w:t>
-      </w:r>
-      <w:r>
-        <w:rPr>
-          <w:b/>
-          <w:sz w:val="21"/>
-        </w:rPr>
-        <w:t xml:space="preserve"> </w:t>
       </w:r>
       <w:r>
         <w:rPr>
@@ -501,22 +487,14 @@
           <w:b/>
           <w:sz w:val="21"/>
         </w:rPr>
-        <w:t>VIET</w:t>
-      </w:r>
-      <w:r>
-        <w:rPr>
-          <w:b/>
-          <w:spacing w:val="2"/>
-          <w:sz w:val="21"/>
-        </w:rPr>
-        <w:t xml:space="preserve"> </w:t>
-      </w:r>
-      <w:r>
-        <w:rPr>
-          <w:b/>
-          <w:sz w:val="21"/>
-        </w:rPr>
-        <w:t xml:space="preserve">NAM / </w:t>
+        <w:t>VIỆT NAM</w:t>
+      </w:r>
+      <w:r>
+        <w:rPr>
+          <w:b/>
+          <w:sz w:val="21"/>
+        </w:rPr>
+        <w:t>/</w:t>
       </w:r>
       <w:r>
         <w:rPr>
@@ -592,7 +570,7 @@
         <w:rPr>
           <w:sz w:val="21"/>
         </w:rPr>
-        <w:t>No.:</w:t>
+        <w:t>No:</w:t>
       </w:r>
       <w:r>
         <w:rPr>
@@ -687,13 +665,20 @@
         <w:t xml:space="preserve"> </w:t>
       </w:r>
       <w:r>
-        <w:t>thoại/Telep</w:t>
+        <w:t>thoại/</w:t>
       </w:r>
       <w:r>
         <w:rPr>
           <w:b w:val="0"/>
-        </w:rPr>
-        <w:t>hone:</w:t>
+          <w:bCs w:val="0"/>
+        </w:rPr>
+        <w:t>Telephone</w:t>
+      </w:r>
+      <w:r>
+        <w:rPr>
+          <w:b w:val="0"/>
+        </w:rPr>
+        <w:t>:</w:t>
       </w:r>
       <w:r>
         <w:rPr>

</xml_diff>